<commit_message>
[Tema2] Updated Experimental report and README to reflect new repo link
</commit_message>
<xml_diff>
--- a/Tema2/Experimental_report/Experimental_report_Andrei_Dugaesescu_IA2.docx
+++ b/Tema2/Experimental_report/Experimental_report_Andrei_Dugaesescu_IA2.docx
@@ -109,7 +109,7 @@
           <w:rPr>
             <w:rStyle w:val="Hyperlink"/>
           </w:rPr>
-          <w:t>https://github.com/Andrei-d6/AAIT-HW2</w:t>
+          <w:t>https://github.com/Andrei-d6/AAIT</w:t>
         </w:r>
       </w:hyperlink>
     </w:p>
@@ -1208,11 +1208,16 @@
       <w:r>
         <w:t xml:space="preserve"> </w:t>
       </w:r>
+      <w:proofErr w:type="gramStart"/>
       <w:r>
         <w:t>Similar</w:t>
       </w:r>
       <w:r>
-        <w:t xml:space="preserve"> to the training setup from </w:t>
+        <w:t xml:space="preserve"> to</w:t>
+      </w:r>
+      <w:proofErr w:type="gramEnd"/>
+      <w:r>
+        <w:t xml:space="preserve"> the training setup from </w:t>
       </w:r>
       <w:r>
         <w:fldChar w:fldCharType="begin"/>

</xml_diff>